<commit_message>
Revision of tools for creation of Content.m, check href, new help creation. New tool for change copyright
git-svn-id: https://160.78.46.112/svn/fsda.code.000/FSDA/trunk@464 336e6153-a435-9040-aa94-c6aba0fb517b
</commit_message>
<xml_diff>
--- a/_automation_tools/GENERAZIONE-AUTOMATICA-Contents.m.docx
+++ b/_automation_tools/GENERAZIONE-AUTOMATICA-Contents.m.docx
@@ -4,10 +4,18 @@
   <w:body>
     <w:p>
       <w:r>
-        <w:t>25</w:t>
-      </w:r>
-      <w:r>
-        <w:t xml:space="preserve"> Febbraio 2014 </w:t>
+        <w:t>17</w:t>
+      </w:r>
+      <w:r>
+        <w:t xml:space="preserve"> </w:t>
+      </w:r>
+      <w:r>
+        <w:t>Marzo</w:t>
+      </w:r>
+      <w:bookmarkStart w:id="0" w:name="_GoBack"/>
+      <w:bookmarkEnd w:id="0"/>
+      <w:r>
+        <w:t xml:space="preserve"> 2014 </w:t>
       </w:r>
     </w:p>
     <w:p/>
@@ -176,25 +184,8 @@
         <w:t xml:space="preserve"> “crea_contents.sh”</w:t>
       </w:r>
       <w:r>
-        <w:t xml:space="preserve"> pubblicat</w:t>
-      </w:r>
-      <w:r>
-        <w:t>o</w:t>
-      </w:r>
-      <w:r>
-        <w:t xml:space="preserve"> nel folder “Documenti Pubblici” e quindi visibil</w:t>
-      </w:r>
-      <w:r>
-        <w:t>e</w:t>
-      </w:r>
-      <w:r>
-        <w:t xml:space="preserve"> a t</w:t>
-      </w:r>
-      <w:r>
-        <w:t>utti gli utenti di questo server.</w:t>
-      </w:r>
-    </w:p>
-    <w:p>
+        <w:t xml:space="preserve"> </w:t>
+      </w:r>
       <w:r>
         <w:t xml:space="preserve">I passi da seguire sono i </w:t>
       </w:r>
@@ -247,49 +238,10 @@
         </w:numPr>
       </w:pPr>
       <w:r>
-        <w:t>Aprire un Esplora Risorse e spostarsi in “</w:t>
-      </w:r>
-      <w:r>
-        <w:t>C:\</w:t>
-      </w:r>
-      <w:proofErr w:type="spellStart"/>
-      <w:r>
-        <w:t>Users</w:t>
-      </w:r>
-      <w:proofErr w:type="spellEnd"/>
-      <w:r>
-        <w:t>\Public\</w:t>
-      </w:r>
-      <w:proofErr w:type="spellStart"/>
-      <w:r>
-        <w:t>Documents</w:t>
-      </w:r>
-      <w:proofErr w:type="spellEnd"/>
-      <w:r>
-        <w:t>\</w:t>
-      </w:r>
-      <w:r>
-        <w:t>”</w:t>
-      </w:r>
-    </w:p>
-    <w:p>
-      <w:pPr>
-        <w:pStyle w:val="Paragrafoelenco"/>
-      </w:pPr>
-    </w:p>
-    <w:p>
-      <w:pPr>
-        <w:pStyle w:val="Paragrafoelenco"/>
-        <w:numPr>
-          <w:ilvl w:val="0"/>
-          <w:numId w:val="2"/>
-        </w:numPr>
-      </w:pPr>
-      <w:r>
-        <w:t xml:space="preserve">Qui troverete </w:t>
-      </w:r>
-      <w:r>
-        <w:t xml:space="preserve">uno </w:t>
+        <w:t xml:space="preserve">Sul Desktop si trova </w:t>
+      </w:r>
+      <w:r>
+        <w:t xml:space="preserve">no </w:t>
       </w:r>
       <w:proofErr w:type="spellStart"/>
       <w:r>
@@ -424,104 +376,36 @@
       <w:pPr>
         <w:pStyle w:val="Paragrafoelenco"/>
       </w:pPr>
-      <w:r>
-        <w:t xml:space="preserve">Eseguite i seguenti </w:t>
+    </w:p>
+    <w:p>
+      <w:pPr>
+        <w:pStyle w:val="Paragrafoelenco"/>
+      </w:pPr>
+      <w:r>
+        <w:t>Posizionatevi (tramite comando “cd</w:t>
       </w:r>
       <w:proofErr w:type="gramStart"/>
       <w:r>
-        <w:t>comandi :</w:t>
+        <w:t>”)  nel</w:t>
       </w:r>
       <w:proofErr w:type="gramEnd"/>
-    </w:p>
-    <w:p>
-      <w:pPr>
-        <w:pStyle w:val="Paragrafoelenco"/>
-      </w:pPr>
+      <w:r>
+        <w:t xml:space="preserve"> folder contenente tutti i </w:t>
+      </w:r>
+      <w:proofErr w:type="spellStart"/>
+      <w:r>
+        <w:t>tools</w:t>
+      </w:r>
+      <w:proofErr w:type="spellEnd"/>
+      <w:r>
+        <w:t xml:space="preserve"> </w:t>
+      </w:r>
     </w:p>
     <w:p>
       <w:pPr>
         <w:pStyle w:val="Paragrafoelenco"/>
         <w:ind w:left="0"/>
       </w:pPr>
-      <w:r>
-        <w:rPr>
-          <w:noProof/>
-          <w:lang w:eastAsia="it-IT"/>
-        </w:rPr>
-        <w:lastRenderedPageBreak/>
-        <w:drawing>
-          <wp:inline distT="0" distB="0" distL="0" distR="0">
-            <wp:extent cx="6457950" cy="6400800"/>
-            <wp:effectExtent l="0" t="0" r="0" b="0"/>
-            <wp:docPr id="2" name="Immagine 2" descr="\\tsclient\J\due.PNG"/>
-            <wp:cNvGraphicFramePr>
-              <a:graphicFrameLocks xmlns:a="http://schemas.openxmlformats.org/drawingml/2006/main" noChangeAspect="1"/>
-            </wp:cNvGraphicFramePr>
-            <a:graphic xmlns:a="http://schemas.openxmlformats.org/drawingml/2006/main">
-              <a:graphicData uri="http://schemas.openxmlformats.org/drawingml/2006/picture">
-                <pic:pic xmlns:pic="http://schemas.openxmlformats.org/drawingml/2006/picture">
-                  <pic:nvPicPr>
-                    <pic:cNvPr id="0" name="Picture 2" descr="\\tsclient\J\due.PNG"/>
-                    <pic:cNvPicPr>
-                      <a:picLocks noChangeAspect="1" noChangeArrowheads="1"/>
-                    </pic:cNvPicPr>
-                  </pic:nvPicPr>
-                  <pic:blipFill rotWithShape="1">
-                    <a:blip r:embed="rId6">
-                      <a:extLst>
-                        <a:ext uri="{28A0092B-C50C-407E-A947-70E740481C1C}">
-                          <a14:useLocalDpi xmlns:a14="http://schemas.microsoft.com/office/drawing/2010/main" val="0"/>
-                        </a:ext>
-                      </a:extLst>
-                    </a:blip>
-                    <a:srcRect l="1" t="-226" r="32574" b="-55"/>
-                    <a:stretch/>
-                  </pic:blipFill>
-                  <pic:spPr bwMode="auto">
-                    <a:xfrm>
-                      <a:off x="0" y="0"/>
-                      <a:ext cx="6485053" cy="6427663"/>
-                    </a:xfrm>
-                    <a:prstGeom prst="rect">
-                      <a:avLst/>
-                    </a:prstGeom>
-                    <a:noFill/>
-                    <a:ln>
-                      <a:noFill/>
-                    </a:ln>
-                    <a:extLst>
-                      <a:ext uri="{53640926-AAD7-44D8-BBD7-CCE9431645EC}">
-                        <a14:shadowObscured xmlns:a14="http://schemas.microsoft.com/office/drawing/2010/main"/>
-                      </a:ext>
-                    </a:extLst>
-                  </pic:spPr>
-                </pic:pic>
-              </a:graphicData>
-            </a:graphic>
-          </wp:inline>
-        </w:drawing>
-      </w:r>
-    </w:p>
-    <w:p>
-      <w:pPr>
-        <w:pStyle w:val="Paragrafoelenco"/>
-      </w:pPr>
-    </w:p>
-    <w:p>
-      <w:pPr>
-        <w:pStyle w:val="Paragrafoelenco"/>
-      </w:pPr>
-      <w:r>
-        <w:t xml:space="preserve">Ora siete posizionati nella cartella dove </w:t>
-      </w:r>
-      <w:proofErr w:type="spellStart"/>
-      <w:r>
-        <w:t>c’e’</w:t>
-      </w:r>
-      <w:proofErr w:type="spellEnd"/>
-      <w:r>
-        <w:t xml:space="preserve"> lo script da eseguire.</w:t>
-      </w:r>
     </w:p>
     <w:p>
       <w:pPr>
@@ -569,14 +453,9 @@
         <w:t xml:space="preserve"> </w:t>
       </w:r>
       <w:r>
-        <w:t xml:space="preserve"> .</w:t>
+        <w:t xml:space="preserve"> ./crea_contents.sh</w:t>
       </w:r>
       <w:proofErr w:type="gramEnd"/>
-      <w:r>
-        <w:t>/crea_contents.sh</w:t>
-      </w:r>
-      <w:bookmarkStart w:id="0" w:name="_GoBack"/>
-      <w:bookmarkEnd w:id="0"/>
     </w:p>
     <w:p>
       <w:pPr>
@@ -598,12 +477,11 @@
     </w:p>
     <w:p>
       <w:pPr>
-        <w:pStyle w:val="Paragrafoelenco"/>
-      </w:pPr>
-    </w:p>
-    <w:p>
-      <w:pPr>
-        <w:pStyle w:val="Paragrafoelenco"/>
+        <w:autoSpaceDE w:val="0"/>
+        <w:autoSpaceDN w:val="0"/>
+        <w:adjustRightInd w:val="0"/>
+        <w:spacing w:after="0" w:line="240" w:lineRule="auto"/>
+        <w:ind w:firstLine="708"/>
         <w:rPr>
           <w:rFonts w:ascii="Lucida Console" w:hAnsi="Lucida Console" w:cs="Lucida Console"/>
           <w:sz w:val="18"/>
@@ -619,7 +497,7 @@
           <w:highlight w:val="yellow"/>
           <w:lang w:val="en-US"/>
         </w:rPr>
-        <w:t>/</w:t>
+        <w:t>/home/</w:t>
       </w:r>
       <w:proofErr w:type="spellStart"/>
       <w:r>
@@ -630,7 +508,7 @@
           <w:highlight w:val="yellow"/>
           <w:lang w:val="en-US"/>
         </w:rPr>
-        <w:t>cygdrive</w:t>
+        <w:t>adminjrc</w:t>
       </w:r>
       <w:proofErr w:type="spellEnd"/>
       <w:r>
@@ -641,385 +519,48 @@
           <w:highlight w:val="yellow"/>
           <w:lang w:val="en-US"/>
         </w:rPr>
-        <w:t>/c/Users/Public/Documents/FSDA</w:t>
-      </w:r>
-    </w:p>
-    <w:p>
-      <w:pPr>
-        <w:pStyle w:val="Paragrafoelenco"/>
-        <w:rPr>
-          <w:lang w:val="en-US"/>
-        </w:rPr>
-      </w:pPr>
-    </w:p>
-    <w:p>
-      <w:pPr>
-        <w:pStyle w:val="Paragrafoelenco"/>
-      </w:pPr>
-      <w:proofErr w:type="spellStart"/>
-      <w:r>
-        <w:t>Contents.m</w:t>
-      </w:r>
-      <w:proofErr w:type="spellEnd"/>
-      <w:r>
-        <w:t xml:space="preserve"> in </w:t>
-      </w:r>
-      <w:proofErr w:type="spellStart"/>
-      <w:r>
-        <w:t>clustering</w:t>
-      </w:r>
-      <w:proofErr w:type="spellEnd"/>
-      <w:r>
-        <w:t xml:space="preserve"> </w:t>
-      </w:r>
-      <w:r>
-        <w:t>generato</w:t>
-      </w:r>
-    </w:p>
-    <w:p>
-      <w:pPr>
-        <w:pStyle w:val="Paragrafoelenco"/>
-      </w:pPr>
-      <w:proofErr w:type="gramStart"/>
-      <w:r>
-        <w:t>p</w:t>
-      </w:r>
-      <w:r>
-        <w:t>rosegui</w:t>
-      </w:r>
-      <w:proofErr w:type="gramEnd"/>
-    </w:p>
-    <w:p>
-      <w:r>
-        <w:rPr>
-          <w:highlight w:val="yellow"/>
-        </w:rPr>
-        <w:t>&lt;INVIO&gt;</w:t>
-      </w:r>
-    </w:p>
-    <w:p>
-      <w:pPr>
-        <w:pStyle w:val="Paragrafoelenco"/>
-      </w:pPr>
-      <w:proofErr w:type="spellStart"/>
-      <w:r>
-        <w:lastRenderedPageBreak/>
-        <w:t>Contents.m</w:t>
-      </w:r>
-      <w:proofErr w:type="spellEnd"/>
-      <w:r>
-        <w:t xml:space="preserve"> in </w:t>
-      </w:r>
-      <w:proofErr w:type="spellStart"/>
-      <w:r>
-        <w:t>combinatorial</w:t>
-      </w:r>
-      <w:proofErr w:type="spellEnd"/>
-      <w:r>
-        <w:t xml:space="preserve"> </w:t>
-      </w:r>
-      <w:r>
-        <w:t>generato</w:t>
-      </w:r>
-    </w:p>
-    <w:p>
-      <w:pPr>
-        <w:pStyle w:val="Paragrafoelenco"/>
-      </w:pPr>
-      <w:proofErr w:type="gramStart"/>
-      <w:r>
-        <w:t>p</w:t>
-      </w:r>
-      <w:r>
-        <w:t>rosegui</w:t>
-      </w:r>
-      <w:proofErr w:type="gramEnd"/>
-    </w:p>
-    <w:p>
-      <w:r>
-        <w:rPr>
-          <w:highlight w:val="yellow"/>
-        </w:rPr>
-        <w:t>&lt;INVIO&gt;</w:t>
-      </w:r>
-    </w:p>
-    <w:p/>
-    <w:p>
-      <w:pPr>
-        <w:pStyle w:val="Paragrafoelenco"/>
-      </w:pPr>
-      <w:proofErr w:type="spellStart"/>
-      <w:r>
-        <w:t>Contents.m</w:t>
-      </w:r>
-      <w:proofErr w:type="spellEnd"/>
-      <w:r>
-        <w:t xml:space="preserve"> in </w:t>
-      </w:r>
-      <w:proofErr w:type="spellStart"/>
-      <w:r>
-        <w:t>examples</w:t>
-      </w:r>
-      <w:proofErr w:type="spellEnd"/>
-      <w:r>
-        <w:t xml:space="preserve"> </w:t>
-      </w:r>
-      <w:r>
-        <w:t>generato</w:t>
-      </w:r>
-    </w:p>
-    <w:p>
-      <w:pPr>
-        <w:pStyle w:val="Paragrafoelenco"/>
-      </w:pPr>
-      <w:proofErr w:type="gramStart"/>
-      <w:r>
-        <w:t>p</w:t>
-      </w:r>
-      <w:r>
-        <w:t>rosegui</w:t>
-      </w:r>
-      <w:proofErr w:type="gramEnd"/>
-    </w:p>
-    <w:p>
-      <w:r>
-        <w:rPr>
-          <w:highlight w:val="yellow"/>
-        </w:rPr>
-        <w:t>&lt;INVIO&gt;</w:t>
-      </w:r>
-    </w:p>
-    <w:p/>
-    <w:p>
-      <w:pPr>
-        <w:pStyle w:val="Paragrafoelenco"/>
-      </w:pPr>
-      <w:proofErr w:type="spellStart"/>
-      <w:r>
-        <w:t>Contents.m</w:t>
-      </w:r>
-      <w:proofErr w:type="spellEnd"/>
-      <w:r>
-        <w:t xml:space="preserve"> in </w:t>
-      </w:r>
-      <w:proofErr w:type="spellStart"/>
-      <w:r>
-        <w:t>graphics</w:t>
-      </w:r>
-      <w:proofErr w:type="spellEnd"/>
-      <w:r>
-        <w:t xml:space="preserve"> </w:t>
-      </w:r>
-      <w:r>
-        <w:t>generato</w:t>
-      </w:r>
-    </w:p>
-    <w:p>
-      <w:pPr>
-        <w:pStyle w:val="Paragrafoelenco"/>
-      </w:pPr>
-      <w:proofErr w:type="gramStart"/>
-      <w:r>
-        <w:t>p</w:t>
-      </w:r>
-      <w:r>
-        <w:t>rosegui</w:t>
-      </w:r>
-      <w:proofErr w:type="gramEnd"/>
-    </w:p>
-    <w:p>
-      <w:r>
-        <w:rPr>
-          <w:highlight w:val="yellow"/>
-        </w:rPr>
-        <w:t>&lt;INVIO&gt;</w:t>
-      </w:r>
-    </w:p>
-    <w:p/>
-    <w:p>
-      <w:pPr>
-        <w:pStyle w:val="Paragrafoelenco"/>
-      </w:pPr>
-      <w:proofErr w:type="spellStart"/>
-      <w:r>
-        <w:t>Contents.m</w:t>
-      </w:r>
-      <w:proofErr w:type="spellEnd"/>
-      <w:r>
-        <w:t xml:space="preserve"> in </w:t>
-      </w:r>
-      <w:r>
-        <w:t xml:space="preserve">multivariate </w:t>
-      </w:r>
-      <w:r>
-        <w:t>generato</w:t>
-      </w:r>
-    </w:p>
-    <w:p>
-      <w:pPr>
-        <w:pStyle w:val="Paragrafoelenco"/>
-      </w:pPr>
-      <w:proofErr w:type="gramStart"/>
-      <w:r>
-        <w:t>p</w:t>
-      </w:r>
-      <w:r>
-        <w:t>rosegui</w:t>
-      </w:r>
-      <w:proofErr w:type="gramEnd"/>
-    </w:p>
-    <w:p>
-      <w:r>
-        <w:rPr>
-          <w:highlight w:val="yellow"/>
-        </w:rPr>
-        <w:t>&lt;INVIO&gt;</w:t>
-      </w:r>
-    </w:p>
-    <w:p/>
-    <w:p>
-      <w:pPr>
-        <w:pStyle w:val="Paragrafoelenco"/>
-      </w:pPr>
-      <w:proofErr w:type="spellStart"/>
-      <w:r>
-        <w:t>Contents.m</w:t>
-      </w:r>
-      <w:proofErr w:type="spellEnd"/>
-      <w:r>
-        <w:t xml:space="preserve"> in </w:t>
-      </w:r>
-      <w:proofErr w:type="spellStart"/>
-      <w:r>
-        <w:t>regression</w:t>
-      </w:r>
-      <w:proofErr w:type="spellEnd"/>
-      <w:r>
-        <w:t xml:space="preserve"> generato</w:t>
-      </w:r>
-    </w:p>
-    <w:p>
-      <w:pPr>
-        <w:pStyle w:val="Paragrafoelenco"/>
-      </w:pPr>
-      <w:r>
-        <w:t>P</w:t>
-      </w:r>
-      <w:r>
-        <w:t>rosegui</w:t>
-      </w:r>
-    </w:p>
-    <w:p>
-      <w:r>
-        <w:rPr>
-          <w:highlight w:val="yellow"/>
-        </w:rPr>
-        <w:t>&lt;INVIO&gt;</w:t>
-      </w:r>
-    </w:p>
-    <w:p>
-      <w:pPr>
-        <w:pStyle w:val="Paragrafoelenco"/>
-      </w:pPr>
-    </w:p>
-    <w:p>
-      <w:pPr>
-        <w:pStyle w:val="Paragrafoelenco"/>
-      </w:pPr>
-      <w:proofErr w:type="spellStart"/>
-      <w:r>
-        <w:t>Contents.m</w:t>
-      </w:r>
-      <w:proofErr w:type="spellEnd"/>
-      <w:r>
-        <w:t xml:space="preserve"> in </w:t>
-      </w:r>
-      <w:proofErr w:type="spellStart"/>
-      <w:r>
-        <w:t>robust</w:t>
-      </w:r>
-      <w:proofErr w:type="spellEnd"/>
-      <w:r>
-        <w:t xml:space="preserve"> </w:t>
-      </w:r>
-      <w:r>
-        <w:t>generato</w:t>
-      </w:r>
-    </w:p>
-    <w:p>
-      <w:pPr>
-        <w:pStyle w:val="Paragrafoelenco"/>
-      </w:pPr>
-      <w:proofErr w:type="gramStart"/>
-      <w:r>
-        <w:t>p</w:t>
-      </w:r>
-      <w:r>
-        <w:t>rosegui</w:t>
-      </w:r>
-      <w:proofErr w:type="gramEnd"/>
-    </w:p>
-    <w:p>
-      <w:r>
-        <w:rPr>
-          <w:highlight w:val="yellow"/>
-        </w:rPr>
-        <w:t>&lt;INVIO&gt;</w:t>
-      </w:r>
-    </w:p>
-    <w:p>
-      <w:pPr>
-        <w:pStyle w:val="Paragrafoelenco"/>
-      </w:pPr>
-    </w:p>
-    <w:p>
-      <w:pPr>
-        <w:pStyle w:val="Paragrafoelenco"/>
-      </w:pPr>
-      <w:proofErr w:type="spellStart"/>
-      <w:r>
-        <w:t>Contents.m</w:t>
-      </w:r>
-      <w:proofErr w:type="spellEnd"/>
-      <w:r>
-        <w:t xml:space="preserve"> in </w:t>
-      </w:r>
-      <w:r>
-        <w:t>utilities</w:t>
-      </w:r>
-      <w:r>
-        <w:t xml:space="preserve"> generato</w:t>
-      </w:r>
-    </w:p>
-    <w:p>
-      <w:pPr>
-        <w:pStyle w:val="Paragrafoelenco"/>
-      </w:pPr>
-      <w:proofErr w:type="gramStart"/>
-      <w:r>
-        <w:t>p</w:t>
-      </w:r>
-      <w:r>
-        <w:t>rosegui</w:t>
-      </w:r>
-      <w:proofErr w:type="gramEnd"/>
-    </w:p>
-    <w:p>
-      <w:r>
-        <w:rPr>
-          <w:highlight w:val="yellow"/>
-        </w:rPr>
-        <w:t>&lt;INVIO&gt;</w:t>
-      </w:r>
-    </w:p>
-    <w:p>
-      <w:pPr>
-        <w:pStyle w:val="Paragrafoelenco"/>
+        <w:t>/</w:t>
+      </w:r>
+      <w:proofErr w:type="spellStart"/>
+      <w:r>
         <w:rPr>
           <w:rFonts w:ascii="Lucida Console" w:hAnsi="Lucida Console" w:cs="Lucida Console"/>
-          <w:color w:val="BFBF00"/>
           <w:sz w:val="18"/>
           <w:szCs w:val="18"/>
+          <w:highlight w:val="yellow"/>
+          <w:lang w:val="en-US"/>
+        </w:rPr>
+        <w:t>FSDA_scripts</w:t>
+      </w:r>
+      <w:proofErr w:type="spellEnd"/>
+      <w:r>
+        <w:rPr>
+          <w:rFonts w:ascii="Lucida Console" w:hAnsi="Lucida Console" w:cs="Lucida Console"/>
+          <w:sz w:val="18"/>
+          <w:szCs w:val="18"/>
+          <w:highlight w:val="yellow"/>
+          <w:lang w:val="en-US"/>
+        </w:rPr>
+        <w:t>/</w:t>
+      </w:r>
+      <w:proofErr w:type="spellStart"/>
+      <w:r>
+        <w:rPr>
+          <w:rFonts w:ascii="Lucida Console" w:hAnsi="Lucida Console" w:cs="Lucida Console"/>
+          <w:sz w:val="18"/>
+          <w:szCs w:val="18"/>
+          <w:highlight w:val="yellow"/>
+          <w:lang w:val="en-US"/>
+        </w:rPr>
+        <w:t>FSDAlast</w:t>
+      </w:r>
+      <w:proofErr w:type="spellEnd"/>
+    </w:p>
+    <w:p>
+      <w:pPr>
+        <w:pStyle w:val="Paragrafoelenco"/>
+        <w:rPr>
+          <w:lang w:val="en-US"/>
         </w:rPr>
       </w:pPr>
     </w:p>
@@ -1037,11 +578,173 @@
       </w:r>
       <w:proofErr w:type="spellStart"/>
       <w:r>
-        <w:t>datasets</w:t>
-      </w:r>
-      <w:proofErr w:type="spellEnd"/>
-      <w:r>
-        <w:t xml:space="preserve"> generato</w:t>
+        <w:t>xxxx</w:t>
+      </w:r>
+      <w:proofErr w:type="spellEnd"/>
+      <w:r>
+        <w:t xml:space="preserve"> GENERATO !!!!"</w:t>
+      </w:r>
+    </w:p>
+    <w:p>
+      <w:pPr>
+        <w:pStyle w:val="Paragrafoelenco"/>
+      </w:pPr>
+      <w:proofErr w:type="gramStart"/>
+      <w:r>
+        <w:t>DIFFERENZA  di</w:t>
+      </w:r>
+      <w:proofErr w:type="gramEnd"/>
+      <w:r>
+        <w:t xml:space="preserve"> </w:t>
+      </w:r>
+      <w:proofErr w:type="spellStart"/>
+      <w:r>
+        <w:t>Contents.m</w:t>
+      </w:r>
+      <w:proofErr w:type="spellEnd"/>
+      <w:r>
+        <w:t xml:space="preserve"> &lt; </w:t>
+      </w:r>
+      <w:proofErr w:type="spellStart"/>
+      <w:r>
+        <w:t>nuovo_file</w:t>
+      </w:r>
+      <w:proofErr w:type="spellEnd"/>
+      <w:r>
+        <w:t xml:space="preserve"> &gt; </w:t>
+      </w:r>
+      <w:proofErr w:type="spellStart"/>
+      <w:r>
+        <w:t>vecchio_file</w:t>
+      </w:r>
+      <w:proofErr w:type="spellEnd"/>
+      <w:r>
+        <w:t>"</w:t>
+      </w:r>
+    </w:p>
+    <w:p>
+      <w:pPr>
+        <w:pStyle w:val="Paragrafoelenco"/>
+      </w:pPr>
+      <w:r>
+        <w:lastRenderedPageBreak/>
+        <w:t>Qui viene mostrato il risultato del comando “</w:t>
+      </w:r>
+      <w:proofErr w:type="spellStart"/>
+      <w:r>
+        <w:t>diff</w:t>
+      </w:r>
+      <w:proofErr w:type="spellEnd"/>
+      <w:r>
+        <w:t xml:space="preserve">” tra il nuovo e il vecchio </w:t>
+      </w:r>
+      <w:proofErr w:type="spellStart"/>
+      <w:r>
+        <w:t>Contents.m</w:t>
+      </w:r>
+      <w:proofErr w:type="spellEnd"/>
+    </w:p>
+    <w:p>
+      <w:pPr>
+        <w:pStyle w:val="Paragrafoelenco"/>
+      </w:pPr>
+      <w:r>
+        <w:t>……………….</w:t>
+      </w:r>
+    </w:p>
+    <w:p>
+      <w:pPr>
+        <w:pStyle w:val="Paragrafoelenco"/>
+      </w:pPr>
+      <w:r>
+        <w:t>………………..</w:t>
+      </w:r>
+    </w:p>
+    <w:p>
+      <w:pPr>
+        <w:pStyle w:val="Paragrafoelenco"/>
+      </w:pPr>
+      <w:r>
+        <w:t>…………….</w:t>
+      </w:r>
+    </w:p>
+    <w:p>
+      <w:pPr>
+        <w:pStyle w:val="Paragrafoelenco"/>
+      </w:pPr>
+      <w:r>
+        <w:t xml:space="preserve"> &lt;</w:t>
+      </w:r>
+      <w:proofErr w:type="spellStart"/>
+      <w:r>
+        <w:t>Enter</w:t>
+      </w:r>
+      <w:proofErr w:type="spellEnd"/>
+      <w:r>
+        <w:t xml:space="preserve">&gt; per continuare </w:t>
+      </w:r>
+    </w:p>
+    <w:p>
+      <w:pPr>
+        <w:ind w:firstLine="708"/>
+      </w:pPr>
+      <w:r>
+        <w:rPr>
+          <w:highlight w:val="yellow"/>
+        </w:rPr>
+        <w:t>&lt;</w:t>
+      </w:r>
+      <w:r>
+        <w:rPr>
+          <w:highlight w:val="yellow"/>
+        </w:rPr>
+        <w:t>ENTER</w:t>
+      </w:r>
+      <w:r>
+        <w:rPr>
+          <w:highlight w:val="yellow"/>
+        </w:rPr>
+        <w:t>&gt;</w:t>
+      </w:r>
+    </w:p>
+    <w:p>
+      <w:pPr>
+        <w:pStyle w:val="Paragrafoelenco"/>
+      </w:pPr>
+      <w:r>
+        <w:t>Ed infine</w:t>
+      </w:r>
+    </w:p>
+    <w:p>
+      <w:pPr>
+        <w:pStyle w:val="Paragrafoelenco"/>
+      </w:pPr>
+    </w:p>
+    <w:p>
+      <w:pPr>
+        <w:pStyle w:val="Paragrafoelenco"/>
+      </w:pPr>
+      <w:r>
+        <w:t xml:space="preserve">I file </w:t>
+      </w:r>
+      <w:proofErr w:type="spellStart"/>
+      <w:r>
+        <w:t>Contents.m</w:t>
+      </w:r>
+      <w:proofErr w:type="spellEnd"/>
+      <w:r>
+        <w:t xml:space="preserve"> sono stati ricreati. I vecchi </w:t>
+      </w:r>
+      <w:proofErr w:type="spellStart"/>
+      <w:r>
+        <w:t>Contents</w:t>
+      </w:r>
+      <w:r>
+        <w:t>.m</w:t>
+      </w:r>
+      <w:proofErr w:type="spellEnd"/>
+      <w:r>
+        <w:t xml:space="preserve"> sono salvati come 'patrizia'</w:t>
       </w:r>
     </w:p>
     <w:p>

</xml_diff>